<commit_message>
I added the pre-git section with bash commands
</commit_message>
<xml_diff>
--- a/quick-guide.docx
+++ b/quick-guide.docx
@@ -8,12 +8,48 @@
           <w:rFonts w:ascii="Times New Roman" w:hAnsi="Times New Roman" w:cs="Times New Roman"/>
           <w:b/>
           <w:bCs/>
-          <w:sz w:val="40"/>
-          <w:szCs w:val="40"/>
-          <w:lang w:val="en-US"/>
-        </w:rPr>
-      </w:pPr>
-      <w:r>
+          <w:sz w:val="64"/>
+          <w:szCs w:val="64"/>
+          <w:lang w:val="en-US"/>
+        </w:rPr>
+      </w:pPr>
+      <w:r>
+        <w:rPr>
+          <w:rFonts w:ascii="Times New Roman" w:hAnsi="Times New Roman" w:cs="Times New Roman"/>
+          <w:b/>
+          <w:bCs/>
+          <w:sz w:val="64"/>
+          <w:szCs w:val="64"/>
+          <w:lang w:val="en-US"/>
+        </w:rPr>
+        <w:t xml:space="preserve">Quick Guide to Git and GitHub </w:t>
+      </w:r>
+    </w:p>
+    <w:p>
+      <w:pPr>
+        <w:rPr>
+          <w:rFonts w:ascii="Times New Roman" w:hAnsi="Times New Roman" w:cs="Times New Roman"/>
+          <w:b/>
+          <w:bCs/>
+          <w:sz w:val="20"/>
+          <w:szCs w:val="20"/>
+          <w:lang w:val="en-US"/>
+        </w:rPr>
+      </w:pPr>
+      <w:r>
+        <w:rPr>
+          <w:rFonts w:ascii="Times New Roman" w:hAnsi="Times New Roman" w:cs="Times New Roman"/>
+          <w:b/>
+          <w:bCs/>
+          <w:sz w:val="20"/>
+          <w:szCs w:val="20"/>
+          <w:lang w:val="en-US"/>
+        </w:rPr>
+        <w:t>If you already read the full guide or know about Git and GitHub, and need to just revise the commands, then this is for you!</w:t>
+      </w:r>
+    </w:p>
+    <w:p>
+      <w:pPr>
         <w:rPr>
           <w:rFonts w:ascii="Times New Roman" w:hAnsi="Times New Roman" w:cs="Times New Roman"/>
           <w:b/>
@@ -22,8 +58,7 @@
           <w:szCs w:val="40"/>
           <w:lang w:val="en-US"/>
         </w:rPr>
-        <w:t xml:space="preserve">Quick Guide to Git and GitHub </w:t>
-      </w:r>
+      </w:pPr>
     </w:p>
     <w:p>
       <w:pPr>
@@ -31,8 +66,6 @@
           <w:rFonts w:ascii="Times New Roman" w:hAnsi="Times New Roman" w:cs="Times New Roman"/>
           <w:b/>
           <w:bCs/>
-          <w:sz w:val="20"/>
-          <w:szCs w:val="20"/>
           <w:lang w:val="en-US"/>
         </w:rPr>
       </w:pPr>
@@ -41,13 +74,258 @@
           <w:rFonts w:ascii="Times New Roman" w:hAnsi="Times New Roman" w:cs="Times New Roman"/>
           <w:b/>
           <w:bCs/>
-          <w:sz w:val="20"/>
-          <w:szCs w:val="20"/>
-          <w:lang w:val="en-US"/>
-        </w:rPr>
-        <w:t>If you already read the full guide or know about Git and GitHub, and need to just revise the commands, then this is for you!</w:t>
-      </w:r>
-    </w:p>
+          <w:lang w:val="en-US"/>
+        </w:rPr>
+        <w:t xml:space="preserve">Pre-git commands – aka Bash commands </w:t>
+      </w:r>
+    </w:p>
+    <w:p>
+      <w:pPr>
+        <w:rPr>
+          <w:rFonts w:ascii="Times New Roman" w:hAnsi="Times New Roman" w:cs="Times New Roman"/>
+          <w:lang w:val="en-US"/>
+        </w:rPr>
+      </w:pPr>
+      <w:r>
+        <w:rPr>
+          <w:rFonts w:ascii="Times New Roman" w:hAnsi="Times New Roman" w:cs="Times New Roman"/>
+          <w:lang w:val="en-US"/>
+        </w:rPr>
+        <w:t xml:space="preserve">cd “the path” </w:t>
+      </w:r>
+      <w:r>
+        <w:rPr>
+          <w:rFonts w:ascii="Times New Roman" w:hAnsi="Times New Roman" w:cs="Times New Roman"/>
+          <w:lang w:val="en-US"/>
+        </w:rPr>
+        <w:tab/>
+        <w:t>// Change Directory (or folder), changes the directory according to the given</w:t>
+      </w:r>
+    </w:p>
+    <w:p>
+      <w:pPr>
+        <w:ind w:left="1416"/>
+        <w:rPr>
+          <w:rFonts w:ascii="Times New Roman" w:hAnsi="Times New Roman" w:cs="Times New Roman"/>
+          <w:lang w:val="en-US"/>
+        </w:rPr>
+      </w:pPr>
+      <w:r>
+        <w:rPr>
+          <w:rFonts w:ascii="Times New Roman" w:hAnsi="Times New Roman" w:cs="Times New Roman"/>
+          <w:lang w:val="en-US"/>
+        </w:rPr>
+        <w:t>// path</w:t>
+      </w:r>
+      <w:r>
+        <w:rPr>
+          <w:rFonts w:ascii="Times New Roman" w:hAnsi="Times New Roman" w:cs="Times New Roman"/>
+          <w:lang w:val="en-US"/>
+        </w:rPr>
+        <w:t>.</w:t>
+      </w:r>
+    </w:p>
+    <w:p>
+      <w:pPr>
+        <w:rPr>
+          <w:rFonts w:ascii="Times New Roman" w:hAnsi="Times New Roman" w:cs="Times New Roman"/>
+          <w:lang w:val="en-US"/>
+        </w:rPr>
+      </w:pPr>
+      <w:r>
+        <w:rPr>
+          <w:rFonts w:ascii="Times New Roman" w:hAnsi="Times New Roman" w:cs="Times New Roman"/>
+          <w:lang w:val="en-US"/>
+        </w:rPr>
+        <w:t>ls</w:t>
+      </w:r>
+      <w:r>
+        <w:rPr>
+          <w:rFonts w:ascii="Times New Roman" w:hAnsi="Times New Roman" w:cs="Times New Roman"/>
+          <w:lang w:val="en-US"/>
+        </w:rPr>
+        <w:tab/>
+        <w:t>// List Directory (or folder), gives you a list of the current folder content</w:t>
+      </w:r>
+      <w:r>
+        <w:rPr>
+          <w:rFonts w:ascii="Times New Roman" w:hAnsi="Times New Roman" w:cs="Times New Roman"/>
+          <w:lang w:val="en-US"/>
+        </w:rPr>
+        <w:t>.</w:t>
+      </w:r>
+    </w:p>
+    <w:p>
+      <w:pPr>
+        <w:rPr>
+          <w:rFonts w:ascii="Times New Roman" w:hAnsi="Times New Roman" w:cs="Times New Roman"/>
+          <w:lang w:val="en-US"/>
+        </w:rPr>
+      </w:pPr>
+      <w:r>
+        <w:rPr>
+          <w:rFonts w:ascii="Times New Roman" w:hAnsi="Times New Roman" w:cs="Times New Roman"/>
+          <w:lang w:val="en-US"/>
+        </w:rPr>
+        <w:t>mkdir</w:t>
+      </w:r>
+      <w:r>
+        <w:rPr>
+          <w:rFonts w:ascii="Times New Roman" w:hAnsi="Times New Roman" w:cs="Times New Roman"/>
+          <w:lang w:val="en-US"/>
+        </w:rPr>
+        <w:tab/>
+        <w:t>“name of the folder”</w:t>
+      </w:r>
+      <w:r>
+        <w:rPr>
+          <w:rFonts w:ascii="Times New Roman" w:hAnsi="Times New Roman" w:cs="Times New Roman"/>
+          <w:lang w:val="en-US"/>
+        </w:rPr>
+        <w:tab/>
+        <w:t xml:space="preserve">// Make Directory, it </w:t>
+      </w:r>
+      <w:r>
+        <w:rPr>
+          <w:rFonts w:ascii="Times New Roman" w:hAnsi="Times New Roman" w:cs="Times New Roman"/>
+          <w:lang w:val="en-US"/>
+        </w:rPr>
+        <w:t>makes one new directory with the given</w:t>
+      </w:r>
+    </w:p>
+    <w:p>
+      <w:pPr>
+        <w:ind w:left="2124" w:firstLine="708"/>
+        <w:rPr>
+          <w:lang w:val="en-US"/>
+        </w:rPr>
+      </w:pPr>
+      <w:r>
+        <w:rPr>
+          <w:rFonts w:ascii="Times New Roman" w:hAnsi="Times New Roman" w:cs="Times New Roman"/>
+          <w:lang w:val="en-US"/>
+        </w:rPr>
+        <w:t>// name.</w:t>
+      </w:r>
+    </w:p>
+    <w:p>
+      <w:pPr>
+        <w:rPr>
+          <w:rFonts w:ascii="Times New Roman" w:hAnsi="Times New Roman" w:cs="Times New Roman"/>
+          <w:lang w:val="en-US"/>
+        </w:rPr>
+      </w:pPr>
+      <w:r>
+        <w:rPr>
+          <w:rFonts w:ascii="Times New Roman" w:hAnsi="Times New Roman" w:cs="Times New Roman"/>
+          <w:lang w:val="en-US"/>
+        </w:rPr>
+        <w:t>rm</w:t>
+      </w:r>
+      <w:r>
+        <w:rPr>
+          <w:rFonts w:ascii="Times New Roman" w:hAnsi="Times New Roman" w:cs="Times New Roman"/>
+          <w:lang w:val="en-US"/>
+        </w:rPr>
+        <w:t>dir</w:t>
+      </w:r>
+      <w:r>
+        <w:rPr>
+          <w:rFonts w:ascii="Times New Roman" w:hAnsi="Times New Roman" w:cs="Times New Roman"/>
+          <w:lang w:val="en-US"/>
+        </w:rPr>
+        <w:tab/>
+        <w:t>“name of the folder”</w:t>
+      </w:r>
+      <w:r>
+        <w:rPr>
+          <w:rFonts w:ascii="Times New Roman" w:hAnsi="Times New Roman" w:cs="Times New Roman"/>
+          <w:lang w:val="en-US"/>
+        </w:rPr>
+        <w:tab/>
+        <w:t xml:space="preserve">// </w:t>
+      </w:r>
+      <w:r>
+        <w:rPr>
+          <w:rFonts w:ascii="Times New Roman" w:hAnsi="Times New Roman" w:cs="Times New Roman"/>
+          <w:lang w:val="en-US"/>
+        </w:rPr>
+        <w:t xml:space="preserve">Remove </w:t>
+      </w:r>
+      <w:r>
+        <w:rPr>
+          <w:rFonts w:ascii="Times New Roman" w:hAnsi="Times New Roman" w:cs="Times New Roman"/>
+          <w:lang w:val="en-US"/>
+        </w:rPr>
+        <w:t xml:space="preserve">Directory, it </w:t>
+      </w:r>
+      <w:r>
+        <w:rPr>
+          <w:rFonts w:ascii="Times New Roman" w:hAnsi="Times New Roman" w:cs="Times New Roman"/>
+          <w:lang w:val="en-US"/>
+        </w:rPr>
+        <w:t xml:space="preserve">removes </w:t>
+      </w:r>
+      <w:r>
+        <w:rPr>
+          <w:rFonts w:ascii="Times New Roman" w:hAnsi="Times New Roman" w:cs="Times New Roman"/>
+          <w:lang w:val="en-US"/>
+        </w:rPr>
+        <w:t xml:space="preserve">one </w:t>
+      </w:r>
+      <w:r>
+        <w:rPr>
+          <w:rFonts w:ascii="Times New Roman" w:hAnsi="Times New Roman" w:cs="Times New Roman"/>
+          <w:lang w:val="en-US"/>
+        </w:rPr>
+        <w:t xml:space="preserve">existing </w:t>
+      </w:r>
+      <w:r>
+        <w:rPr>
+          <w:rFonts w:ascii="Times New Roman" w:hAnsi="Times New Roman" w:cs="Times New Roman"/>
+          <w:lang w:val="en-US"/>
+        </w:rPr>
+        <w:t xml:space="preserve">directory with the </w:t>
+      </w:r>
+    </w:p>
+    <w:p>
+      <w:pPr>
+        <w:ind w:left="2124" w:firstLine="708"/>
+        <w:rPr>
+          <w:rFonts w:ascii="Times New Roman" w:hAnsi="Times New Roman" w:cs="Times New Roman"/>
+          <w:lang w:val="en-US"/>
+        </w:rPr>
+      </w:pPr>
+      <w:r>
+        <w:rPr>
+          <w:rFonts w:ascii="Times New Roman" w:hAnsi="Times New Roman" w:cs="Times New Roman"/>
+          <w:lang w:val="en-US"/>
+        </w:rPr>
+        <w:t>// given</w:t>
+      </w:r>
+      <w:r>
+        <w:rPr>
+          <w:rFonts w:ascii="Times New Roman" w:hAnsi="Times New Roman" w:cs="Times New Roman"/>
+          <w:lang w:val="en-US"/>
+        </w:rPr>
+        <w:t xml:space="preserve"> </w:t>
+      </w:r>
+      <w:r>
+        <w:rPr>
+          <w:rFonts w:ascii="Times New Roman" w:hAnsi="Times New Roman" w:cs="Times New Roman"/>
+          <w:lang w:val="en-US"/>
+        </w:rPr>
+        <w:t>name</w:t>
+      </w:r>
+      <w:r>
+        <w:rPr>
+          <w:rFonts w:ascii="Times New Roman" w:hAnsi="Times New Roman" w:cs="Times New Roman"/>
+          <w:lang w:val="en-US"/>
+        </w:rPr>
+        <w:t>.</w:t>
+      </w:r>
+    </w:p>
+    <w:p/>
     <w:p>
       <w:pPr>
         <w:rPr>
@@ -141,23 +419,7 @@
           <w:rFonts w:ascii="Times New Roman" w:hAnsi="Times New Roman" w:cs="Times New Roman"/>
           <w:lang w:val="en-US"/>
         </w:rPr>
-        <w:t>git config --global user.name “</w:t>
-      </w:r>
-      <w:proofErr w:type="spellStart"/>
-      <w:r>
-        <w:rPr>
-          <w:rFonts w:ascii="Times New Roman" w:hAnsi="Times New Roman" w:cs="Times New Roman"/>
-          <w:lang w:val="en-US"/>
-        </w:rPr>
-        <w:t>name_that_chose</w:t>
-      </w:r>
-      <w:proofErr w:type="spellEnd"/>
-      <w:r>
-        <w:rPr>
-          <w:rFonts w:ascii="Times New Roman" w:hAnsi="Times New Roman" w:cs="Times New Roman"/>
-          <w:lang w:val="en-US"/>
-        </w:rPr>
-        <w:t>”</w:t>
+        <w:t>git config --global user.name “name_that_chose”</w:t>
       </w:r>
       <w:r>
         <w:rPr>
@@ -187,41 +449,7 @@
           <w:rFonts w:ascii="Times New Roman" w:hAnsi="Times New Roman" w:cs="Times New Roman"/>
           <w:lang w:val="en-US"/>
         </w:rPr>
-        <w:t xml:space="preserve">git config --global </w:t>
-      </w:r>
-      <w:proofErr w:type="spellStart"/>
-      <w:proofErr w:type="gramStart"/>
-      <w:r>
-        <w:rPr>
-          <w:rFonts w:ascii="Times New Roman" w:hAnsi="Times New Roman" w:cs="Times New Roman"/>
-          <w:lang w:val="en-US"/>
-        </w:rPr>
-        <w:t>user.email</w:t>
-      </w:r>
-      <w:proofErr w:type="spellEnd"/>
-      <w:proofErr w:type="gramEnd"/>
-      <w:r>
-        <w:rPr>
-          <w:rFonts w:ascii="Times New Roman" w:hAnsi="Times New Roman" w:cs="Times New Roman"/>
-          <w:lang w:val="en-US"/>
-        </w:rPr>
-        <w:t xml:space="preserve"> “</w:t>
-      </w:r>
-      <w:proofErr w:type="spellStart"/>
-      <w:r>
-        <w:rPr>
-          <w:rFonts w:ascii="Times New Roman" w:hAnsi="Times New Roman" w:cs="Times New Roman"/>
-          <w:lang w:val="en-US"/>
-        </w:rPr>
-        <w:t>your_email_on_GitHub</w:t>
-      </w:r>
-      <w:proofErr w:type="spellEnd"/>
-      <w:r>
-        <w:rPr>
-          <w:rFonts w:ascii="Times New Roman" w:hAnsi="Times New Roman" w:cs="Times New Roman"/>
-          <w:lang w:val="en-US"/>
-        </w:rPr>
-        <w:t xml:space="preserve">” </w:t>
+        <w:t xml:space="preserve">git config --global user.email “your_email_on_GitHub” </w:t>
       </w:r>
       <w:r>
         <w:rPr>
@@ -251,41 +479,7 @@
           <w:rFonts w:ascii="Times New Roman" w:hAnsi="Times New Roman" w:cs="Times New Roman"/>
           <w:lang w:val="en-US"/>
         </w:rPr>
-        <w:t xml:space="preserve">git config --global </w:t>
-      </w:r>
-      <w:proofErr w:type="spellStart"/>
-      <w:proofErr w:type="gramStart"/>
-      <w:r>
-        <w:rPr>
-          <w:rFonts w:ascii="Times New Roman" w:hAnsi="Times New Roman" w:cs="Times New Roman"/>
-          <w:lang w:val="en-US"/>
-        </w:rPr>
-        <w:t>core.editor</w:t>
-      </w:r>
-      <w:proofErr w:type="spellEnd"/>
-      <w:proofErr w:type="gramEnd"/>
-      <w:r>
-        <w:rPr>
-          <w:rFonts w:ascii="Times New Roman" w:hAnsi="Times New Roman" w:cs="Times New Roman"/>
-          <w:lang w:val="en-US"/>
-        </w:rPr>
-        <w:t xml:space="preserve"> “</w:t>
-      </w:r>
-      <w:proofErr w:type="spellStart"/>
-      <w:r>
-        <w:rPr>
-          <w:rFonts w:ascii="Times New Roman" w:hAnsi="Times New Roman" w:cs="Times New Roman"/>
-          <w:lang w:val="en-US"/>
-        </w:rPr>
-        <w:t>the_code_editor</w:t>
-      </w:r>
-      <w:proofErr w:type="spellEnd"/>
-      <w:r>
-        <w:rPr>
-          <w:rFonts w:ascii="Times New Roman" w:hAnsi="Times New Roman" w:cs="Times New Roman"/>
-          <w:lang w:val="en-US"/>
-        </w:rPr>
-        <w:t>”</w:t>
+        <w:t>git config --global core.editor “the_code_editor”</w:t>
       </w:r>
       <w:r>
         <w:rPr>
@@ -342,17 +536,8 @@
           <w:rFonts w:ascii="Times New Roman" w:hAnsi="Times New Roman" w:cs="Times New Roman"/>
           <w:lang w:val="en-US"/>
         </w:rPr>
-        <w:t xml:space="preserve">git </w:t>
-      </w:r>
-      <w:proofErr w:type="spellStart"/>
-      <w:r>
-        <w:rPr>
-          <w:rFonts w:ascii="Times New Roman" w:hAnsi="Times New Roman" w:cs="Times New Roman"/>
-          <w:lang w:val="en-US"/>
-        </w:rPr>
-        <w:t>init</w:t>
-      </w:r>
-      <w:proofErr w:type="spellEnd"/>
+        <w:t>git init</w:t>
+      </w:r>
       <w:r>
         <w:rPr>
           <w:rFonts w:ascii="Times New Roman" w:hAnsi="Times New Roman" w:cs="Times New Roman"/>
@@ -368,36 +553,27 @@
         <w:tab/>
         <w:t>// initialize the folder as a git repository</w:t>
       </w:r>
-    </w:p>
-    <w:p>
-      <w:pPr>
-        <w:rPr>
-          <w:rFonts w:ascii="Times New Roman" w:hAnsi="Times New Roman" w:cs="Times New Roman"/>
-          <w:lang w:val="en-US"/>
-        </w:rPr>
-      </w:pPr>
-      <w:r>
-        <w:rPr>
-          <w:rFonts w:ascii="Times New Roman" w:hAnsi="Times New Roman" w:cs="Times New Roman"/>
-          <w:lang w:val="en-US"/>
-        </w:rPr>
-        <w:t>git add “</w:t>
-      </w:r>
-      <w:proofErr w:type="spellStart"/>
-      <w:r>
-        <w:rPr>
-          <w:rFonts w:ascii="Times New Roman" w:hAnsi="Times New Roman" w:cs="Times New Roman"/>
-          <w:lang w:val="en-US"/>
-        </w:rPr>
-        <w:t>file_name</w:t>
-      </w:r>
-      <w:proofErr w:type="spellEnd"/>
-      <w:r>
-        <w:rPr>
-          <w:rFonts w:ascii="Times New Roman" w:hAnsi="Times New Roman" w:cs="Times New Roman"/>
-          <w:lang w:val="en-US"/>
-        </w:rPr>
-        <w:t>”</w:t>
+      <w:r>
+        <w:rPr>
+          <w:rFonts w:ascii="Times New Roman" w:hAnsi="Times New Roman" w:cs="Times New Roman"/>
+          <w:lang w:val="en-US"/>
+        </w:rPr>
+        <w:t>git</w:t>
+      </w:r>
+    </w:p>
+    <w:p>
+      <w:pPr>
+        <w:rPr>
+          <w:rFonts w:ascii="Times New Roman" w:hAnsi="Times New Roman" w:cs="Times New Roman"/>
+          <w:lang w:val="en-US"/>
+        </w:rPr>
+      </w:pPr>
+      <w:r>
+        <w:rPr>
+          <w:rFonts w:ascii="Times New Roman" w:hAnsi="Times New Roman" w:cs="Times New Roman"/>
+          <w:lang w:val="en-US"/>
+        </w:rPr>
+        <w:t>git add “file_name”</w:t>
       </w:r>
       <w:r>
         <w:rPr>
@@ -420,23 +596,7 @@
           <w:rFonts w:ascii="Times New Roman" w:hAnsi="Times New Roman" w:cs="Times New Roman"/>
           <w:lang w:val="en-US"/>
         </w:rPr>
-        <w:t>git commit -m “</w:t>
-      </w:r>
-      <w:proofErr w:type="spellStart"/>
-      <w:r>
-        <w:rPr>
-          <w:rFonts w:ascii="Times New Roman" w:hAnsi="Times New Roman" w:cs="Times New Roman"/>
-          <w:lang w:val="en-US"/>
-        </w:rPr>
-        <w:t>just_added_the</w:t>
-      </w:r>
-      <w:proofErr w:type="spellEnd"/>
-      <w:r>
-        <w:rPr>
-          <w:rFonts w:ascii="Times New Roman" w:hAnsi="Times New Roman" w:cs="Times New Roman"/>
-          <w:lang w:val="en-US"/>
-        </w:rPr>
-        <w:t xml:space="preserve"> file”</w:t>
+        <w:t>git commit -m “just_added_the file”</w:t>
       </w:r>
       <w:r>
         <w:rPr>
@@ -511,23 +671,7 @@
           <w:lang w:val="en-US"/>
         </w:rPr>
         <w:tab/>
-        <w:t xml:space="preserve">// to </w:t>
-      </w:r>
-      <w:proofErr w:type="spellStart"/>
-      <w:r>
-        <w:rPr>
-          <w:rFonts w:ascii="Times New Roman" w:hAnsi="Times New Roman" w:cs="Times New Roman"/>
-          <w:lang w:val="en-US"/>
-        </w:rPr>
-        <w:t>se</w:t>
-      </w:r>
-      <w:proofErr w:type="spellEnd"/>
-      <w:r>
-        <w:rPr>
-          <w:rFonts w:ascii="Times New Roman" w:hAnsi="Times New Roman" w:cs="Times New Roman"/>
-          <w:lang w:val="en-US"/>
-        </w:rPr>
-        <w:t xml:space="preserve"> the commits(saves) that you did in the file</w:t>
+        <w:t>// to se the commits(saves) that you did in the file</w:t>
       </w:r>
     </w:p>
     <w:p>
@@ -994,7 +1138,6 @@
   <w:style w:type="character" w:default="1" w:styleId="Fontepargpadro">
     <w:name w:val="Default Paragraph Font"/>
     <w:uiPriority w:val="1"/>
-    <w:semiHidden/>
     <w:unhideWhenUsed/>
   </w:style>
   <w:style w:type="table" w:default="1" w:styleId="Tabelanormal">

</xml_diff>

<commit_message>
I added some ideas like branching and some bash commands
</commit_message>
<xml_diff>
--- a/quick-guide.docx
+++ b/quick-guide.docx
@@ -24,6 +24,17 @@
         </w:rPr>
         <w:t xml:space="preserve">Quick Guide to Git and GitHub </w:t>
       </w:r>
+      <w:r>
+        <w:rPr>
+          <w:rFonts w:ascii="Times New Roman" w:hAnsi="Times New Roman" w:cs="Times New Roman"/>
+          <w:b/>
+          <w:bCs/>
+          <w:sz w:val="24"/>
+          <w:szCs w:val="24"/>
+          <w:lang w:val="en-US"/>
+        </w:rPr>
+        <w:t>by Gabriel Souza Silva</w:t>
+      </w:r>
     </w:p>
     <w:p>
       <w:pPr>
@@ -162,6 +173,7 @@
           <w:lang w:val="en-US"/>
         </w:rPr>
       </w:pPr>
+      <w:proofErr w:type="spellStart"/>
       <w:r>
         <w:rPr>
           <w:rFonts w:ascii="Times New Roman" w:hAnsi="Times New Roman" w:cs="Times New Roman"/>
@@ -169,6 +181,7 @@
         </w:rPr>
         <w:t>mkdir</w:t>
       </w:r>
+      <w:proofErr w:type="spellEnd"/>
       <w:r>
         <w:rPr>
           <w:rFonts w:ascii="Times New Roman" w:hAnsi="Times New Roman" w:cs="Times New Roman"/>
@@ -215,6 +228,7 @@
           <w:lang w:val="en-US"/>
         </w:rPr>
       </w:pPr>
+      <w:proofErr w:type="spellStart"/>
       <w:r>
         <w:rPr>
           <w:rFonts w:ascii="Times New Roman" w:hAnsi="Times New Roman" w:cs="Times New Roman"/>
@@ -229,6 +243,7 @@
         </w:rPr>
         <w:t>dir</w:t>
       </w:r>
+      <w:proofErr w:type="spellEnd"/>
       <w:r>
         <w:rPr>
           <w:rFonts w:ascii="Times New Roman" w:hAnsi="Times New Roman" w:cs="Times New Roman"/>
@@ -419,7 +434,23 @@
           <w:rFonts w:ascii="Times New Roman" w:hAnsi="Times New Roman" w:cs="Times New Roman"/>
           <w:lang w:val="en-US"/>
         </w:rPr>
-        <w:t>git config --global user.name “name_that_chose”</w:t>
+        <w:t>git config --global user.name “</w:t>
+      </w:r>
+      <w:proofErr w:type="spellStart"/>
+      <w:r>
+        <w:rPr>
+          <w:rFonts w:ascii="Times New Roman" w:hAnsi="Times New Roman" w:cs="Times New Roman"/>
+          <w:lang w:val="en-US"/>
+        </w:rPr>
+        <w:t>name_that_chose</w:t>
+      </w:r>
+      <w:proofErr w:type="spellEnd"/>
+      <w:r>
+        <w:rPr>
+          <w:rFonts w:ascii="Times New Roman" w:hAnsi="Times New Roman" w:cs="Times New Roman"/>
+          <w:lang w:val="en-US"/>
+        </w:rPr>
+        <w:t>”</w:t>
       </w:r>
       <w:r>
         <w:rPr>
@@ -449,7 +480,41 @@
           <w:rFonts w:ascii="Times New Roman" w:hAnsi="Times New Roman" w:cs="Times New Roman"/>
           <w:lang w:val="en-US"/>
         </w:rPr>
-        <w:t xml:space="preserve">git config --global user.email “your_email_on_GitHub” </w:t>
+        <w:t xml:space="preserve">git config --global </w:t>
+      </w:r>
+      <w:proofErr w:type="spellStart"/>
+      <w:proofErr w:type="gramStart"/>
+      <w:r>
+        <w:rPr>
+          <w:rFonts w:ascii="Times New Roman" w:hAnsi="Times New Roman" w:cs="Times New Roman"/>
+          <w:lang w:val="en-US"/>
+        </w:rPr>
+        <w:t>user.email</w:t>
+      </w:r>
+      <w:proofErr w:type="spellEnd"/>
+      <w:proofErr w:type="gramEnd"/>
+      <w:r>
+        <w:rPr>
+          <w:rFonts w:ascii="Times New Roman" w:hAnsi="Times New Roman" w:cs="Times New Roman"/>
+          <w:lang w:val="en-US"/>
+        </w:rPr>
+        <w:t xml:space="preserve"> “</w:t>
+      </w:r>
+      <w:proofErr w:type="spellStart"/>
+      <w:r>
+        <w:rPr>
+          <w:rFonts w:ascii="Times New Roman" w:hAnsi="Times New Roman" w:cs="Times New Roman"/>
+          <w:lang w:val="en-US"/>
+        </w:rPr>
+        <w:t>your_email_on_GitHub</w:t>
+      </w:r>
+      <w:proofErr w:type="spellEnd"/>
+      <w:r>
+        <w:rPr>
+          <w:rFonts w:ascii="Times New Roman" w:hAnsi="Times New Roman" w:cs="Times New Roman"/>
+          <w:lang w:val="en-US"/>
+        </w:rPr>
+        <w:t xml:space="preserve">” </w:t>
       </w:r>
       <w:r>
         <w:rPr>
@@ -479,7 +544,41 @@
           <w:rFonts w:ascii="Times New Roman" w:hAnsi="Times New Roman" w:cs="Times New Roman"/>
           <w:lang w:val="en-US"/>
         </w:rPr>
-        <w:t>git config --global core.editor “the_code_editor”</w:t>
+        <w:t xml:space="preserve">git config --global </w:t>
+      </w:r>
+      <w:proofErr w:type="spellStart"/>
+      <w:proofErr w:type="gramStart"/>
+      <w:r>
+        <w:rPr>
+          <w:rFonts w:ascii="Times New Roman" w:hAnsi="Times New Roman" w:cs="Times New Roman"/>
+          <w:lang w:val="en-US"/>
+        </w:rPr>
+        <w:t>core.editor</w:t>
+      </w:r>
+      <w:proofErr w:type="spellEnd"/>
+      <w:proofErr w:type="gramEnd"/>
+      <w:r>
+        <w:rPr>
+          <w:rFonts w:ascii="Times New Roman" w:hAnsi="Times New Roman" w:cs="Times New Roman"/>
+          <w:lang w:val="en-US"/>
+        </w:rPr>
+        <w:t xml:space="preserve"> “</w:t>
+      </w:r>
+      <w:proofErr w:type="spellStart"/>
+      <w:r>
+        <w:rPr>
+          <w:rFonts w:ascii="Times New Roman" w:hAnsi="Times New Roman" w:cs="Times New Roman"/>
+          <w:lang w:val="en-US"/>
+        </w:rPr>
+        <w:t>the_code_editor</w:t>
+      </w:r>
+      <w:proofErr w:type="spellEnd"/>
+      <w:r>
+        <w:rPr>
+          <w:rFonts w:ascii="Times New Roman" w:hAnsi="Times New Roman" w:cs="Times New Roman"/>
+          <w:lang w:val="en-US"/>
+        </w:rPr>
+        <w:t>”</w:t>
       </w:r>
       <w:r>
         <w:rPr>
@@ -536,22 +635,39 @@
           <w:rFonts w:ascii="Times New Roman" w:hAnsi="Times New Roman" w:cs="Times New Roman"/>
           <w:lang w:val="en-US"/>
         </w:rPr>
-        <w:t>git init</w:t>
-      </w:r>
-      <w:r>
-        <w:rPr>
-          <w:rFonts w:ascii="Times New Roman" w:hAnsi="Times New Roman" w:cs="Times New Roman"/>
-          <w:lang w:val="en-US"/>
-        </w:rPr>
-        <w:tab/>
-      </w:r>
-      <w:r>
-        <w:rPr>
-          <w:rFonts w:ascii="Times New Roman" w:hAnsi="Times New Roman" w:cs="Times New Roman"/>
-          <w:lang w:val="en-US"/>
-        </w:rPr>
-        <w:tab/>
-        <w:t>// initialize the folder as a git repository</w:t>
+        <w:t xml:space="preserve">git </w:t>
+      </w:r>
+      <w:proofErr w:type="spellStart"/>
+      <w:r>
+        <w:rPr>
+          <w:rFonts w:ascii="Times New Roman" w:hAnsi="Times New Roman" w:cs="Times New Roman"/>
+          <w:lang w:val="en-US"/>
+        </w:rPr>
+        <w:t>init</w:t>
+      </w:r>
+      <w:proofErr w:type="spellEnd"/>
+      <w:r>
+        <w:rPr>
+          <w:rFonts w:ascii="Times New Roman" w:hAnsi="Times New Roman" w:cs="Times New Roman"/>
+          <w:lang w:val="en-US"/>
+        </w:rPr>
+        <w:tab/>
+      </w:r>
+      <w:r>
+        <w:rPr>
+          <w:rFonts w:ascii="Times New Roman" w:hAnsi="Times New Roman" w:cs="Times New Roman"/>
+          <w:lang w:val="en-US"/>
+        </w:rPr>
+        <w:tab/>
+        <w:t xml:space="preserve">// initialize the folder as a git </w:t>
+      </w:r>
+      <w:proofErr w:type="spellStart"/>
+      <w:r>
+        <w:rPr>
+          <w:rFonts w:ascii="Times New Roman" w:hAnsi="Times New Roman" w:cs="Times New Roman"/>
+          <w:lang w:val="en-US"/>
+        </w:rPr>
+        <w:t>repository</w:t>
       </w:r>
       <w:r>
         <w:rPr>
@@ -560,20 +676,37 @@
         </w:rPr>
         <w:t>git</w:t>
       </w:r>
-    </w:p>
-    <w:p>
-      <w:pPr>
-        <w:rPr>
-          <w:rFonts w:ascii="Times New Roman" w:hAnsi="Times New Roman" w:cs="Times New Roman"/>
-          <w:lang w:val="en-US"/>
-        </w:rPr>
-      </w:pPr>
-      <w:r>
-        <w:rPr>
-          <w:rFonts w:ascii="Times New Roman" w:hAnsi="Times New Roman" w:cs="Times New Roman"/>
-          <w:lang w:val="en-US"/>
-        </w:rPr>
-        <w:t>git add “file_name”</w:t>
+      <w:proofErr w:type="spellEnd"/>
+    </w:p>
+    <w:p>
+      <w:pPr>
+        <w:rPr>
+          <w:rFonts w:ascii="Times New Roman" w:hAnsi="Times New Roman" w:cs="Times New Roman"/>
+          <w:lang w:val="en-US"/>
+        </w:rPr>
+      </w:pPr>
+      <w:r>
+        <w:rPr>
+          <w:rFonts w:ascii="Times New Roman" w:hAnsi="Times New Roman" w:cs="Times New Roman"/>
+          <w:lang w:val="en-US"/>
+        </w:rPr>
+        <w:t>git add “</w:t>
+      </w:r>
+      <w:proofErr w:type="spellStart"/>
+      <w:r>
+        <w:rPr>
+          <w:rFonts w:ascii="Times New Roman" w:hAnsi="Times New Roman" w:cs="Times New Roman"/>
+          <w:lang w:val="en-US"/>
+        </w:rPr>
+        <w:t>file_name</w:t>
+      </w:r>
+      <w:proofErr w:type="spellEnd"/>
+      <w:r>
+        <w:rPr>
+          <w:rFonts w:ascii="Times New Roman" w:hAnsi="Times New Roman" w:cs="Times New Roman"/>
+          <w:lang w:val="en-US"/>
+        </w:rPr>
+        <w:t>”</w:t>
       </w:r>
       <w:r>
         <w:rPr>
@@ -596,7 +729,23 @@
           <w:rFonts w:ascii="Times New Roman" w:hAnsi="Times New Roman" w:cs="Times New Roman"/>
           <w:lang w:val="en-US"/>
         </w:rPr>
-        <w:t>git commit -m “just_added_the file”</w:t>
+        <w:t>git commit -m “</w:t>
+      </w:r>
+      <w:proofErr w:type="spellStart"/>
+      <w:r>
+        <w:rPr>
+          <w:rFonts w:ascii="Times New Roman" w:hAnsi="Times New Roman" w:cs="Times New Roman"/>
+          <w:lang w:val="en-US"/>
+        </w:rPr>
+        <w:t>just_added_the</w:t>
+      </w:r>
+      <w:proofErr w:type="spellEnd"/>
+      <w:r>
+        <w:rPr>
+          <w:rFonts w:ascii="Times New Roman" w:hAnsi="Times New Roman" w:cs="Times New Roman"/>
+          <w:lang w:val="en-US"/>
+        </w:rPr>
+        <w:t xml:space="preserve"> file”</w:t>
       </w:r>
       <w:r>
         <w:rPr>
@@ -671,7 +820,23 @@
           <w:lang w:val="en-US"/>
         </w:rPr>
         <w:tab/>
-        <w:t>// to se the commits(saves) that you did in the file</w:t>
+        <w:t xml:space="preserve">// to </w:t>
+      </w:r>
+      <w:proofErr w:type="spellStart"/>
+      <w:r>
+        <w:rPr>
+          <w:rFonts w:ascii="Times New Roman" w:hAnsi="Times New Roman" w:cs="Times New Roman"/>
+          <w:lang w:val="en-US"/>
+        </w:rPr>
+        <w:t>se</w:t>
+      </w:r>
+      <w:proofErr w:type="spellEnd"/>
+      <w:r>
+        <w:rPr>
+          <w:rFonts w:ascii="Times New Roman" w:hAnsi="Times New Roman" w:cs="Times New Roman"/>
+          <w:lang w:val="en-US"/>
+        </w:rPr>
+        <w:t xml:space="preserve"> the commits(saves) that you did in the file</w:t>
       </w:r>
     </w:p>
     <w:p>

</xml_diff>